<commit_message>
Fixed bugs and jar
</commit_message>
<xml_diff>
--- a/src/main/resources/Dokumentmal_fylkesarkivet_Noark5_testrapport.docx
+++ b/src/main/resources/Dokumentmal_fylkesarkivet_Noark5_testrapport.docx
@@ -5437,8 +5437,13 @@
       <w:bookmarkEnd w:id="3"/>
     </w:p>
     <w:p>
-      <w:r>
-        <w:t xml:space="preserve">UttrekksID: </w:t>
+      <w:proofErr w:type="spellStart"/>
+      <w:r>
+        <w:t>UttrekksID</w:t>
+      </w:r>
+      <w:proofErr w:type="spellEnd"/>
+      <w:r>
+        <w:t xml:space="preserve">: </w:t>
       </w:r>
       <w:r>
         <w:rPr>
@@ -5488,7 +5493,10 @@
         </w:rPr>
       </w:pPr>
       <w:r>
-        <w:t xml:space="preserve">Uttrekksformat: Noark5 versjon </w:t>
+        <w:t>Uttrekksformat:</w:t>
+      </w:r>
+      <w:r>
+        <w:t xml:space="preserve"> </w:t>
       </w:r>
       <w:r>
         <w:rPr>
@@ -5897,10 +5905,15 @@
       <w:bookmarkStart w:id="24" w:name="_Toc61441146"/>
       <w:bookmarkStart w:id="25" w:name="_Toc64448941"/>
       <w:r>
-        <w:t>N5. 04 – N5. 06: Antall og status på arkiv og arkivdeler</w:t>
+        <w:t xml:space="preserve">N5. 04 – N5. 06: Antall og status på arkiv og </w:t>
+      </w:r>
+      <w:proofErr w:type="spellStart"/>
+      <w:r>
+        <w:t>arkivdeler</w:t>
       </w:r>
       <w:bookmarkEnd w:id="24"/>
       <w:bookmarkEnd w:id="25"/>
+      <w:proofErr w:type="spellEnd"/>
     </w:p>
     <w:p/>
     <w:p>
@@ -6138,10 +6151,15 @@
       <w:bookmarkStart w:id="50" w:name="_Toc61441159"/>
       <w:bookmarkStart w:id="51" w:name="_Toc64448954"/>
       <w:r>
-        <w:t>N5. 35: Saksparter</w:t>
+        <w:t xml:space="preserve">N5. 35: </w:t>
+      </w:r>
+      <w:proofErr w:type="spellStart"/>
+      <w:r>
+        <w:t>Saksparter</w:t>
       </w:r>
       <w:bookmarkEnd w:id="50"/>
       <w:bookmarkEnd w:id="51"/>
+      <w:proofErr w:type="spellEnd"/>
     </w:p>
     <w:p>
       <w:pPr>
@@ -6350,10 +6368,15 @@
       <w:bookmarkStart w:id="74" w:name="_Toc61441171"/>
       <w:bookmarkStart w:id="75" w:name="_Toc64448966"/>
       <w:r>
-        <w:t>N5. 48: Arkivdelreferanser</w:t>
+        <w:t xml:space="preserve">N5. 48: </w:t>
+      </w:r>
+      <w:proofErr w:type="spellStart"/>
+      <w:r>
+        <w:t>Arkivdelreferanser</w:t>
       </w:r>
       <w:bookmarkEnd w:id="74"/>
       <w:bookmarkEnd w:id="75"/>
+      <w:proofErr w:type="spellEnd"/>
     </w:p>
     <w:p>
       <w:pPr>
@@ -6492,8 +6515,21 @@
           <w:numId w:val="7"/>
         </w:numPr>
       </w:pPr>
-      <w:r>
-        <w:t xml:space="preserve">VeraPDF 1.14.8 GreenField </w:t>
+      <w:proofErr w:type="spellStart"/>
+      <w:r>
+        <w:t>VeraPDF</w:t>
+      </w:r>
+      <w:proofErr w:type="spellEnd"/>
+      <w:r>
+        <w:t xml:space="preserve"> 1.14.8 </w:t>
+      </w:r>
+      <w:proofErr w:type="spellStart"/>
+      <w:r>
+        <w:t>GreenField</w:t>
+      </w:r>
+      <w:proofErr w:type="spellEnd"/>
+      <w:r>
+        <w:t xml:space="preserve"> </w:t>
       </w:r>
       <w:r>
         <w:rPr>
@@ -6543,7 +6579,15 @@
         </w:rPr>
       </w:pPr>
       <w:r>
-        <w:t xml:space="preserve">PDF-filene ble også sjekket opp mot PDF/A standarden ved hjelp av VeraPDF. </w:t>
+        <w:t xml:space="preserve">PDF-filene ble også sjekket opp mot PDF/A standarden ved hjelp av </w:t>
+      </w:r>
+      <w:proofErr w:type="spellStart"/>
+      <w:r>
+        <w:t>VeraPDF</w:t>
+      </w:r>
+      <w:proofErr w:type="spellEnd"/>
+      <w:r>
+        <w:t xml:space="preserve">. </w:t>
       </w:r>
       <w:r>
         <w:rPr>
@@ -6851,14 +6895,30 @@
       <w:bookmarkStart w:id="117" w:name="_Toc61441189"/>
       <w:bookmarkStart w:id="118" w:name="_Toc64448984"/>
       <w:r>
-        <w:t>Kontroll av egendefinerte verdier i XML Schema som følger uttrekket</w:t>
+        <w:t xml:space="preserve">Kontroll av egendefinerte verdier i XML </w:t>
+      </w:r>
+      <w:proofErr w:type="spellStart"/>
+      <w:r>
+        <w:t>Schema</w:t>
+      </w:r>
+      <w:proofErr w:type="spellEnd"/>
+      <w:r>
+        <w:t xml:space="preserve"> som følger uttrekket</w:t>
       </w:r>
       <w:bookmarkEnd w:id="117"/>
       <w:bookmarkEnd w:id="118"/>
     </w:p>
     <w:p>
       <w:r>
-        <w:t>XML Schema beskriver hva som er tillatt i arkivstrukturen som leveres i et Noark5-uttrekk. Det skal vanligvis ikke endres, men vi ser at dette gjerne blir gjort likevel for å beskrive hva som er gjort historisk. Dette bør helst bare omfatte endringer i metadata.xsd, men vi kontrollerer samtlige beskrivelser likevel for å se etter endringer.</w:t>
+        <w:t xml:space="preserve">XML </w:t>
+      </w:r>
+      <w:proofErr w:type="spellStart"/>
+      <w:r>
+        <w:t>Schema</w:t>
+      </w:r>
+      <w:proofErr w:type="spellEnd"/>
+      <w:r>
+        <w:t xml:space="preserve"> beskriver hva som er tillatt i arkivstrukturen som leveres i et Noark5-uttrekk. Det skal vanligvis ikke endres, men vi ser at dette gjerne blir gjort likevel for å beskrive hva som er gjort historisk. Dette bør helst bare omfatte endringer i metadata.xsd, men vi kontrollerer samtlige beskrivelser likevel for å se etter endringer.</w:t>
       </w:r>
     </w:p>
     <w:p>
@@ -6894,7 +6954,15 @@
     </w:p>
     <w:p>
       <w:r>
-        <w:t xml:space="preserve">Et arkivuttrekk vil ha behov for oppfølging og vedlikehold. Dette gjelder f.eks. i forhold til dokumentformater som skal erstattes, kassasjon som ikke er utført enda, skjerming som opphører etc.. </w:t>
+        <w:t xml:space="preserve">Et arkivuttrekk vil ha behov for oppfølging og vedlikehold. Dette gjelder f.eks. i forhold til dokumentformater som skal erstattes, kassasjon som ikke er utført enda, skjerming som opphører </w:t>
+      </w:r>
+      <w:proofErr w:type="gramStart"/>
+      <w:r>
+        <w:t>etc..</w:t>
+      </w:r>
+      <w:proofErr w:type="gramEnd"/>
+      <w:r>
+        <w:t xml:space="preserve"> </w:t>
       </w:r>
     </w:p>
     <w:p>
@@ -10178,6 +10246,7 @@
     <w:rsid w:val="005C7B6D"/>
     <w:rsid w:val="0090753E"/>
     <w:rsid w:val="00924C58"/>
+    <w:rsid w:val="00927DE7"/>
     <w:rsid w:val="00A17075"/>
     <w:rsid w:val="00A5021A"/>
     <w:rsid w:val="00A73EF5"/>
@@ -10869,32 +10938,6 @@
 </file>
 
 <file path=customXml/item1.xml><?xml version="1.0" encoding="utf-8"?>
-<?mso-contentType ?>
-<FormTemplates xmlns="http://schemas.microsoft.com/sharepoint/v3/contenttype/forms">
-  <Display>DocumentLibraryForm</Display>
-  <Edit>DocumentLibraryForm</Edit>
-  <New>DocumentLibraryForm</New>
-</FormTemplates>
-</file>
-
-<file path=customXml/item2.xml><?xml version="1.0" encoding="utf-8"?>
-<root>
-  <tittel> Testrapport – deponering av elektronisk arkivmateriale </tittel>
-  <doktyp>PDF/A</doktyp>
-</root>
-</file>
-
-<file path=customXml/item3.xml><?xml version="1.0" encoding="utf-8"?>
-<p:properties xmlns:p="http://schemas.microsoft.com/office/2006/metadata/properties" xmlns:xsi="http://www.w3.org/2001/XMLSchema-instance" xmlns:pc="http://schemas.microsoft.com/office/infopath/2007/PartnerControls">
-  <documentManagement/>
-</p:properties>
-</file>
-
-<file path=customXml/item4.xml><?xml version="1.0" encoding="utf-8"?>
-<b:Sources xmlns:b="http://schemas.openxmlformats.org/officeDocument/2006/bibliography" xmlns="http://schemas.openxmlformats.org/officeDocument/2006/bibliography" SelectedStyle="\APASixthEditionOfficeOnline.xsl" StyleName="APA" Version="6"/>
-</file>
-
-<file path=customXml/item5.xml><?xml version="1.0" encoding="utf-8"?>
 <ct:contentTypeSchema xmlns:ct="http://schemas.microsoft.com/office/2006/metadata/contentType" xmlns:ma="http://schemas.microsoft.com/office/2006/metadata/properties/metaAttributes" ct:_="" ma:_="" ma:contentTypeName="Dokument" ma:contentTypeID="0x010100CD6ECB3AD42212489CD38D2117876788" ma:contentTypeVersion="4" ma:contentTypeDescription="Opprett et nytt dokument." ma:contentTypeScope="" ma:versionID="7fe8321b44f57df1a93a8609a139c72e">
   <xsd:schema xmlns:xsd="http://www.w3.org/2001/XMLSchema" xmlns:xs="http://www.w3.org/2001/XMLSchema" xmlns:p="http://schemas.microsoft.com/office/2006/metadata/properties" xmlns:ns2="8b1b55f8-9fa9-409c-8c34-7642b545c301" xmlns:ns3="bae9230b-e9a8-4b5c-aa6a-eb751bd813a8" targetNamespace="http://schemas.microsoft.com/office/2006/metadata/properties" ma:root="true" ma:fieldsID="a0918ad2fa8909106a1a50dae007c683" ns2:_="" ns3:_="">
     <xsd:import namespace="8b1b55f8-9fa9-409c-8c34-7642b545c301"/>
@@ -11059,38 +11102,33 @@
 </ct:contentTypeSchema>
 </file>
 
-<file path=customXml/itemProps1.xml><?xml version="1.0" encoding="utf-8"?>
-<ds:datastoreItem xmlns:ds="http://schemas.openxmlformats.org/officeDocument/2006/customXml" ds:itemID="{A123231A-2097-4ADB-833E-25DA1B06068B}">
-  <ds:schemaRefs>
-    <ds:schemaRef ds:uri="http://schemas.microsoft.com/sharepoint/v3/contenttype/forms"/>
-  </ds:schemaRefs>
-</ds:datastoreItem>
+<file path=customXml/item2.xml><?xml version="1.0" encoding="utf-8"?>
+<b:Sources xmlns:b="http://schemas.openxmlformats.org/officeDocument/2006/bibliography" xmlns="http://schemas.openxmlformats.org/officeDocument/2006/bibliography" SelectedStyle="\APASixthEditionOfficeOnline.xsl" StyleName="APA" Version="6"/>
 </file>
 
-<file path=customXml/itemProps2.xml><?xml version="1.0" encoding="utf-8"?>
-<ds:datastoreItem xmlns:ds="http://schemas.openxmlformats.org/officeDocument/2006/customXml" ds:itemID="{0F9B369B-CCEA-4D8F-9E4F-1534FE2AD680}">
-  <ds:schemaRefs/>
-</ds:datastoreItem>
+<file path=customXml/item3.xml><?xml version="1.0" encoding="utf-8"?>
+<p:properties xmlns:p="http://schemas.microsoft.com/office/2006/metadata/properties" xmlns:xsi="http://www.w3.org/2001/XMLSchema-instance" xmlns:pc="http://schemas.microsoft.com/office/infopath/2007/PartnerControls">
+  <documentManagement/>
+</p:properties>
 </file>
 
-<file path=customXml/itemProps3.xml><?xml version="1.0" encoding="utf-8"?>
-<ds:datastoreItem xmlns:ds="http://schemas.openxmlformats.org/officeDocument/2006/customXml" ds:itemID="{1F63DD83-C759-4A4E-939B-8DF734A9CAC3}">
-  <ds:schemaRefs>
-    <ds:schemaRef ds:uri="http://schemas.microsoft.com/office/2006/metadata/properties"/>
-    <ds:schemaRef ds:uri="http://schemas.microsoft.com/office/infopath/2007/PartnerControls"/>
-  </ds:schemaRefs>
-</ds:datastoreItem>
+<file path=customXml/item4.xml><?xml version="1.0" encoding="utf-8"?>
+<root>
+  <tittel> Testrapport – deponering av elektronisk arkivmateriale </tittel>
+  <doktyp>PDF/A</doktyp>
+</root>
 </file>
 
-<file path=customXml/itemProps4.xml><?xml version="1.0" encoding="utf-8"?>
-<ds:datastoreItem xmlns:ds="http://schemas.openxmlformats.org/officeDocument/2006/customXml" ds:itemID="{2B49BB05-04CE-4DF9-9C14-F1EDF4BA1823}">
-  <ds:schemaRefs>
-    <ds:schemaRef ds:uri="http://schemas.openxmlformats.org/officeDocument/2006/bibliography"/>
-  </ds:schemaRefs>
-</ds:datastoreItem>
+<file path=customXml/item5.xml><?xml version="1.0" encoding="utf-8"?>
+<?mso-contentType ?>
+<FormTemplates xmlns="http://schemas.microsoft.com/sharepoint/v3/contenttype/forms">
+  <Display>DocumentLibraryForm</Display>
+  <Edit>DocumentLibraryForm</Edit>
+  <New>DocumentLibraryForm</New>
+</FormTemplates>
 </file>
 
-<file path=customXml/itemProps5.xml><?xml version="1.0" encoding="utf-8"?>
+<file path=customXml/itemProps1.xml><?xml version="1.0" encoding="utf-8"?>
 <ds:datastoreItem xmlns:ds="http://schemas.openxmlformats.org/officeDocument/2006/customXml" ds:itemID="{570D7E4E-11F8-4F07-A2DC-B9455F947CF8}">
   <ds:schemaRefs>
     <ds:schemaRef ds:uri="http://schemas.microsoft.com/office/2006/metadata/contentType"/>
@@ -11107,4 +11145,35 @@
     <ds:schemaRef ds:uri="http://schemas.microsoft.com/internal/obd"/>
   </ds:schemaRefs>
 </ds:datastoreItem>
+</file>
+
+<file path=customXml/itemProps2.xml><?xml version="1.0" encoding="utf-8"?>
+<ds:datastoreItem xmlns:ds="http://schemas.openxmlformats.org/officeDocument/2006/customXml" ds:itemID="{2B49BB05-04CE-4DF9-9C14-F1EDF4BA1823}">
+  <ds:schemaRefs>
+    <ds:schemaRef ds:uri="http://schemas.openxmlformats.org/officeDocument/2006/bibliography"/>
+  </ds:schemaRefs>
+</ds:datastoreItem>
+</file>
+
+<file path=customXml/itemProps3.xml><?xml version="1.0" encoding="utf-8"?>
+<ds:datastoreItem xmlns:ds="http://schemas.openxmlformats.org/officeDocument/2006/customXml" ds:itemID="{1F63DD83-C759-4A4E-939B-8DF734A9CAC3}">
+  <ds:schemaRefs>
+    <ds:schemaRef ds:uri="http://schemas.microsoft.com/office/2006/metadata/properties"/>
+    <ds:schemaRef ds:uri="http://schemas.microsoft.com/office/infopath/2007/PartnerControls"/>
+  </ds:schemaRefs>
+</ds:datastoreItem>
+</file>
+
+<file path=customXml/itemProps4.xml><?xml version="1.0" encoding="utf-8"?>
+<ds:datastoreItem xmlns:ds="http://schemas.openxmlformats.org/officeDocument/2006/customXml" ds:itemID="{0F9B369B-CCEA-4D8F-9E4F-1534FE2AD680}">
+  <ds:schemaRefs/>
+</ds:datastoreItem>
+</file>
+
+<file path=customXml/itemProps5.xml><?xml version="1.0" encoding="utf-8"?>
+<ds:datastoreItem xmlns:ds="http://schemas.openxmlformats.org/officeDocument/2006/customXml" ds:itemID="{A123231A-2097-4ADB-833E-25DA1B06068B}">
+  <ds:schemaRefs>
+    <ds:schemaRef ds:uri="http://schemas.microsoft.com/sharepoint/v3/contenttype/forms"/>
+  </ds:schemaRefs>
+</ds:datastoreItem>
 </file>
</xml_diff>